<commit_message>
Scrum Week 1 Updates (#2)
* demo

* remove demo

* Scrum updates

* HOTFIX: updated readme

---------

Co-authored-by: Anand <clef@Anands-MacBook-Pro.local>
</commit_message>
<xml_diff>
--- a/Scrum_Meetings/scrum-week1.docx
+++ b/Scrum_Meetings/scrum-week1.docx
@@ -5,22 +5,56 @@
     <w:p>
       <w:pPr>
         <w:pStyle w:val="Title"/>
+      </w:pPr>
+      <w:r>
         <w:rPr>
           <w:rFonts w:eastAsia="Times New Roman"/>
           <w:b/>
           <w:bCs/>
         </w:rPr>
-      </w:pPr>
-      <w:r>
+        <w:t> </w:t>
+      </w:r>
+      <w:r>
+        <w:t>SCRUM MEETING WEEK (</w:t>
+      </w:r>
+      <w:r>
+        <w:t>1</w:t>
+      </w:r>
+      <w:r>
+        <w:t>)</w:t>
+      </w:r>
+      <w:r>
+        <w:t xml:space="preserve"> </w:t>
+      </w:r>
+    </w:p>
+    <w:p>
+      <w:pPr>
+        <w:pStyle w:val="Title"/>
         <w:rPr>
           <w:rFonts w:eastAsia="Times New Roman"/>
           <w:b/>
           <w:bCs/>
         </w:rPr>
-        <w:t> </w:t>
-      </w:r>
-      <w:r>
-        <w:t>SCRUM MEETING WEEK ()</w:t>
+      </w:pPr>
+      <w:r>
+        <w:t>[31</w:t>
+      </w:r>
+      <w:r>
+        <w:rPr>
+          <w:vertAlign w:val="superscript"/>
+        </w:rPr>
+        <w:t>st</w:t>
+      </w:r>
+      <w:r>
+        <w:t xml:space="preserve"> </w:t>
+      </w:r>
+      <w:proofErr w:type="gramStart"/>
+      <w:r>
+        <w:t>Jan,</w:t>
+      </w:r>
+      <w:proofErr w:type="gramEnd"/>
+      <w:r>
+        <w:t xml:space="preserve"> 2024]</w:t>
       </w:r>
     </w:p>
     <w:p>
@@ -92,7 +126,7 @@
           <w:szCs w:val="34"/>
         </w:rPr>
         <w:drawing>
-          <wp:inline distT="0" distB="0" distL="0" distR="0" wp14:anchorId="79682000" wp14:editId="2AA0A4C6">
+          <wp:inline distT="0" distB="0" distL="0" distR="0" wp14:anchorId="27B51F4F" wp14:editId="6A7EEE5E">
             <wp:extent cx="157163" cy="157163"/>
             <wp:effectExtent l="0" t="0" r="0" b="0"/>
             <wp:docPr id="1499542647" name="Picture 4" descr=":white_check_mark:"/>
@@ -290,6 +324,39 @@
               </w:rPr>
               <w:t>​​</w:t>
             </w:r>
+            <w:r>
+              <w:rPr>
+                <w:rFonts w:ascii="Times New Roman" w:eastAsia="Times New Roman" w:hAnsi="Times New Roman" w:cs="Times New Roman"/>
+              </w:rPr>
+              <w:t>Understand git branching and pull requests.</w:t>
+            </w:r>
+          </w:p>
+          <w:p>
+            <w:pPr>
+              <w:rPr>
+                <w:rFonts w:ascii="Times New Roman" w:eastAsia="Times New Roman" w:hAnsi="Times New Roman" w:cs="Times New Roman"/>
+              </w:rPr>
+            </w:pPr>
+            <w:r>
+              <w:rPr>
+                <w:rFonts w:ascii="Times New Roman" w:eastAsia="Times New Roman" w:hAnsi="Times New Roman" w:cs="Times New Roman"/>
+              </w:rPr>
+              <w:t xml:space="preserve">Learning more on ReactJS and </w:t>
+            </w:r>
+            <w:proofErr w:type="spellStart"/>
+            <w:r>
+              <w:rPr>
+                <w:rFonts w:ascii="Times New Roman" w:eastAsia="Times New Roman" w:hAnsi="Times New Roman" w:cs="Times New Roman"/>
+              </w:rPr>
+              <w:t>FastAPI</w:t>
+            </w:r>
+            <w:proofErr w:type="spellEnd"/>
+            <w:r>
+              <w:rPr>
+                <w:rFonts w:ascii="Times New Roman" w:eastAsia="Times New Roman" w:hAnsi="Times New Roman" w:cs="Times New Roman"/>
+              </w:rPr>
+              <w:t>.</w:t>
+            </w:r>
           </w:p>
           <w:p>
             <w:pPr>
@@ -344,6 +411,25 @@
               </w:rPr>
               <w:t>​​</w:t>
             </w:r>
+            <w:r>
+              <w:rPr>
+                <w:rFonts w:ascii="Times New Roman" w:eastAsia="Times New Roman" w:hAnsi="Times New Roman" w:cs="Times New Roman"/>
+              </w:rPr>
+              <w:t>Meeting in Lab 12 on 31</w:t>
+            </w:r>
+            <w:r>
+              <w:rPr>
+                <w:rFonts w:ascii="Times New Roman" w:eastAsia="Times New Roman" w:hAnsi="Times New Roman" w:cs="Times New Roman"/>
+                <w:vertAlign w:val="superscript"/>
+              </w:rPr>
+              <w:t>st</w:t>
+            </w:r>
+            <w:r>
+              <w:rPr>
+                <w:rFonts w:ascii="Times New Roman" w:eastAsia="Times New Roman" w:hAnsi="Times New Roman" w:cs="Times New Roman"/>
+              </w:rPr>
+              <w:t xml:space="preserve"> Jan</w:t>
+            </w:r>
           </w:p>
         </w:tc>
         <w:tc>
@@ -362,6 +448,48 @@
                 <w:rFonts w:ascii="Times New Roman" w:eastAsia="Times New Roman" w:hAnsi="Times New Roman" w:cs="Times New Roman"/>
               </w:rPr>
               <w:t>​​</w:t>
+            </w:r>
+            <w:r>
+              <w:rPr>
+                <w:rFonts w:ascii="Times New Roman" w:eastAsia="Times New Roman" w:hAnsi="Times New Roman" w:cs="Times New Roman"/>
+              </w:rPr>
+              <w:t>Meeting in next Lab 12</w:t>
+            </w:r>
+          </w:p>
+          <w:p>
+            <w:pPr>
+              <w:pStyle w:val="ListParagraph"/>
+              <w:numPr>
+                <w:ilvl w:val="0"/>
+                <w:numId w:val="7"/>
+              </w:numPr>
+              <w:rPr>
+                <w:rFonts w:ascii="Times New Roman" w:eastAsia="Times New Roman" w:hAnsi="Times New Roman" w:cs="Times New Roman"/>
+              </w:rPr>
+            </w:pPr>
+            <w:r>
+              <w:rPr>
+                <w:rFonts w:ascii="Times New Roman" w:eastAsia="Times New Roman" w:hAnsi="Times New Roman" w:cs="Times New Roman"/>
+              </w:rPr>
+              <w:t>Get updates on new feature ideas.</w:t>
+            </w:r>
+          </w:p>
+          <w:p>
+            <w:pPr>
+              <w:pStyle w:val="ListParagraph"/>
+              <w:numPr>
+                <w:ilvl w:val="0"/>
+                <w:numId w:val="7"/>
+              </w:numPr>
+              <w:rPr>
+                <w:rFonts w:ascii="Times New Roman" w:eastAsia="Times New Roman" w:hAnsi="Times New Roman" w:cs="Times New Roman"/>
+              </w:rPr>
+            </w:pPr>
+            <w:r>
+              <w:rPr>
+                <w:rFonts w:ascii="Times New Roman" w:eastAsia="Times New Roman" w:hAnsi="Times New Roman" w:cs="Times New Roman"/>
+              </w:rPr>
+              <w:t>Setup basic coding env.</w:t>
             </w:r>
           </w:p>
         </w:tc>
@@ -436,7 +564,7 @@
           <w:szCs w:val="34"/>
         </w:rPr>
         <w:drawing>
-          <wp:inline distT="0" distB="0" distL="0" distR="0">
+          <wp:inline distT="0" distB="0" distL="0" distR="0" wp14:anchorId="228B6FBB" wp14:editId="5A4A1BC5">
             <wp:extent cx="171450" cy="171450"/>
             <wp:effectExtent l="0" t="0" r="6350" b="6350"/>
             <wp:docPr id="922092399" name="Picture 3" descr=":busts_in_silhouette:"/>
@@ -619,8 +747,17 @@
                 <w:rFonts w:ascii="Times New Roman" w:eastAsia="Times New Roman" w:hAnsi="Times New Roman" w:cs="Times New Roman"/>
                 <w:spacing w:val="-1"/>
               </w:rPr>
-              <w:t>​​</w:t>
-            </w:r>
+              <w:t xml:space="preserve">​​ </w:t>
+            </w:r>
+            <w:proofErr w:type="spellStart"/>
+            <w:r>
+              <w:rPr>
+                <w:rFonts w:ascii="Times New Roman" w:eastAsia="Times New Roman" w:hAnsi="Times New Roman" w:cs="Times New Roman"/>
+                <w:spacing w:val="-1"/>
+              </w:rPr>
+              <w:t>Mrunal</w:t>
+            </w:r>
+            <w:proofErr w:type="spellEnd"/>
             <w:r>
               <w:rPr>
                 <w:rFonts w:ascii="Times New Roman" w:eastAsia="Times New Roman" w:hAnsi="Times New Roman" w:cs="Times New Roman"/>
@@ -628,6 +765,15 @@
               </w:rPr>
               <w:t xml:space="preserve"> </w:t>
             </w:r>
+            <w:proofErr w:type="spellStart"/>
+            <w:r>
+              <w:rPr>
+                <w:rFonts w:ascii="Times New Roman" w:eastAsia="Times New Roman" w:hAnsi="Times New Roman" w:cs="Times New Roman"/>
+                <w:spacing w:val="-1"/>
+              </w:rPr>
+              <w:t>Mustapure</w:t>
+            </w:r>
+            <w:proofErr w:type="spellEnd"/>
           </w:p>
         </w:tc>
         <w:tc>
@@ -647,14 +793,14 @@
                 <w:rFonts w:ascii="Times New Roman" w:eastAsia="Times New Roman" w:hAnsi="Times New Roman" w:cs="Times New Roman"/>
                 <w:spacing w:val="-1"/>
               </w:rPr>
-              <w:t>​​</w:t>
-            </w:r>
-            <w:r>
-              <w:rPr>
-                <w:rFonts w:ascii="Times New Roman" w:eastAsia="Times New Roman" w:hAnsi="Times New Roman" w:cs="Times New Roman"/>
-                <w:spacing w:val="-1"/>
-              </w:rPr>
-              <w:t xml:space="preserve"> </w:t>
+              <w:t xml:space="preserve">​​ </w:t>
+            </w:r>
+            <w:r>
+              <w:rPr>
+                <w:rFonts w:ascii="Times New Roman" w:eastAsia="Times New Roman" w:hAnsi="Times New Roman" w:cs="Times New Roman"/>
+                <w:spacing w:val="-1"/>
+              </w:rPr>
+              <w:t>Frontend Dev</w:t>
             </w:r>
           </w:p>
         </w:tc>
@@ -674,6 +820,31 @@
                 <w:spacing w:val="-1"/>
               </w:rPr>
             </w:pPr>
+            <w:proofErr w:type="spellStart"/>
+            <w:r>
+              <w:rPr>
+                <w:rFonts w:ascii="Times New Roman" w:eastAsia="Times New Roman" w:hAnsi="Times New Roman" w:cs="Times New Roman"/>
+                <w:spacing w:val="-1"/>
+              </w:rPr>
+              <w:t>Arhaan</w:t>
+            </w:r>
+            <w:proofErr w:type="spellEnd"/>
+            <w:r>
+              <w:rPr>
+                <w:rFonts w:ascii="Times New Roman" w:eastAsia="Times New Roman" w:hAnsi="Times New Roman" w:cs="Times New Roman"/>
+                <w:spacing w:val="-1"/>
+              </w:rPr>
+              <w:t xml:space="preserve"> </w:t>
+            </w:r>
+            <w:proofErr w:type="spellStart"/>
+            <w:r>
+              <w:rPr>
+                <w:rFonts w:ascii="Times New Roman" w:eastAsia="Times New Roman" w:hAnsi="Times New Roman" w:cs="Times New Roman"/>
+                <w:spacing w:val="-1"/>
+              </w:rPr>
+              <w:t>Khaku</w:t>
+            </w:r>
+            <w:proofErr w:type="spellEnd"/>
           </w:p>
         </w:tc>
         <w:tc>
@@ -687,6 +858,13 @@
                 <w:spacing w:val="-1"/>
               </w:rPr>
             </w:pPr>
+            <w:r>
+              <w:rPr>
+                <w:rFonts w:ascii="Times New Roman" w:eastAsia="Times New Roman" w:hAnsi="Times New Roman" w:cs="Times New Roman"/>
+                <w:spacing w:val="-1"/>
+              </w:rPr>
+              <w:t>Frontend Dev</w:t>
+            </w:r>
           </w:p>
         </w:tc>
       </w:tr>
@@ -705,6 +883,22 @@
                 <w:spacing w:val="-1"/>
               </w:rPr>
             </w:pPr>
+            <w:r>
+              <w:rPr>
+                <w:rFonts w:ascii="Times New Roman" w:eastAsia="Times New Roman" w:hAnsi="Times New Roman" w:cs="Times New Roman"/>
+                <w:spacing w:val="-1"/>
+              </w:rPr>
+              <w:t xml:space="preserve">Apoorva </w:t>
+            </w:r>
+            <w:proofErr w:type="spellStart"/>
+            <w:r>
+              <w:rPr>
+                <w:rFonts w:ascii="Times New Roman" w:eastAsia="Times New Roman" w:hAnsi="Times New Roman" w:cs="Times New Roman"/>
+                <w:spacing w:val="-1"/>
+              </w:rPr>
+              <w:t>Devarakonda</w:t>
+            </w:r>
+            <w:proofErr w:type="spellEnd"/>
           </w:p>
         </w:tc>
         <w:tc>
@@ -718,6 +912,13 @@
                 <w:spacing w:val="-1"/>
               </w:rPr>
             </w:pPr>
+            <w:r>
+              <w:rPr>
+                <w:rFonts w:ascii="Times New Roman" w:eastAsia="Times New Roman" w:hAnsi="Times New Roman" w:cs="Times New Roman"/>
+                <w:spacing w:val="-1"/>
+              </w:rPr>
+              <w:t>Backend Dev</w:t>
+            </w:r>
           </w:p>
         </w:tc>
       </w:tr>
@@ -736,6 +937,13 @@
                 <w:spacing w:val="-1"/>
               </w:rPr>
             </w:pPr>
+            <w:r>
+              <w:rPr>
+                <w:rFonts w:ascii="Times New Roman" w:eastAsia="Times New Roman" w:hAnsi="Times New Roman" w:cs="Times New Roman"/>
+                <w:spacing w:val="-1"/>
+              </w:rPr>
+              <w:t>Anand</w:t>
+            </w:r>
           </w:p>
         </w:tc>
         <w:tc>
@@ -749,6 +957,13 @@
                 <w:spacing w:val="-1"/>
               </w:rPr>
             </w:pPr>
+            <w:r>
+              <w:rPr>
+                <w:rFonts w:ascii="Times New Roman" w:eastAsia="Times New Roman" w:hAnsi="Times New Roman" w:cs="Times New Roman"/>
+                <w:spacing w:val="-1"/>
+              </w:rPr>
+              <w:t>Backend Dev</w:t>
+            </w:r>
           </w:p>
         </w:tc>
       </w:tr>
@@ -767,6 +982,31 @@
                 <w:spacing w:val="-1"/>
               </w:rPr>
             </w:pPr>
+            <w:proofErr w:type="spellStart"/>
+            <w:r>
+              <w:rPr>
+                <w:rFonts w:ascii="Times New Roman" w:eastAsia="Times New Roman" w:hAnsi="Times New Roman" w:cs="Times New Roman"/>
+                <w:spacing w:val="-1"/>
+              </w:rPr>
+              <w:t>Danylo</w:t>
+            </w:r>
+            <w:proofErr w:type="spellEnd"/>
+            <w:r>
+              <w:rPr>
+                <w:rFonts w:ascii="Times New Roman" w:eastAsia="Times New Roman" w:hAnsi="Times New Roman" w:cs="Times New Roman"/>
+                <w:spacing w:val="-1"/>
+              </w:rPr>
+              <w:t xml:space="preserve"> </w:t>
+            </w:r>
+            <w:proofErr w:type="spellStart"/>
+            <w:r>
+              <w:rPr>
+                <w:rFonts w:ascii="Times New Roman" w:eastAsia="Times New Roman" w:hAnsi="Times New Roman" w:cs="Times New Roman"/>
+                <w:spacing w:val="-1"/>
+              </w:rPr>
+              <w:t>Chelyuk</w:t>
+            </w:r>
+            <w:proofErr w:type="spellEnd"/>
           </w:p>
         </w:tc>
         <w:tc>
@@ -780,6 +1020,13 @@
                 <w:spacing w:val="-1"/>
               </w:rPr>
             </w:pPr>
+            <w:r>
+              <w:rPr>
+                <w:rFonts w:ascii="Times New Roman" w:eastAsia="Times New Roman" w:hAnsi="Times New Roman" w:cs="Times New Roman"/>
+                <w:spacing w:val="-1"/>
+              </w:rPr>
+              <w:t>Undecided</w:t>
+            </w:r>
           </w:p>
         </w:tc>
       </w:tr>
@@ -894,7 +1141,7 @@
           <w:szCs w:val="34"/>
         </w:rPr>
         <w:drawing>
-          <wp:inline distT="0" distB="0" distL="0" distR="0">
+          <wp:inline distT="0" distB="0" distL="0" distR="0" wp14:anchorId="68182F4D" wp14:editId="02DB9BE8">
             <wp:extent cx="185738" cy="185738"/>
             <wp:effectExtent l="0" t="0" r="5080" b="5080"/>
             <wp:docPr id="459473846" name="Picture 2" descr=":pencil2:"/>
@@ -1075,7 +1322,7 @@
                 <w:rFonts w:ascii="Times New Roman" w:eastAsia="Times New Roman" w:hAnsi="Times New Roman" w:cs="Times New Roman"/>
                 <w:spacing w:val="-1"/>
               </w:rPr>
-              <w:t>e.g., Bugs</w:t>
+              <w:t>Contract Generation</w:t>
             </w:r>
           </w:p>
         </w:tc>
@@ -1129,7 +1376,7 @@
                 <w:rFonts w:ascii="Times New Roman" w:eastAsia="Times New Roman" w:hAnsi="Times New Roman" w:cs="Times New Roman"/>
                 <w:spacing w:val="-1"/>
               </w:rPr>
-              <w:t xml:space="preserve"> </w:t>
+              <w:t>Created Team Agreement Contract</w:t>
             </w:r>
           </w:p>
         </w:tc>
@@ -1174,6 +1421,13 @@
                 <w:spacing w:val="-1"/>
               </w:rPr>
             </w:pPr>
+            <w:r>
+              <w:rPr>
+                <w:rFonts w:ascii="Times New Roman" w:eastAsia="Times New Roman" w:hAnsi="Times New Roman" w:cs="Times New Roman"/>
+                <w:spacing w:val="-1"/>
+              </w:rPr>
+              <w:t>None</w:t>
+            </w:r>
           </w:p>
         </w:tc>
       </w:tr>
@@ -1217,6 +1471,13 @@
                 <w:spacing w:val="-1"/>
               </w:rPr>
             </w:pPr>
+            <w:r>
+              <w:rPr>
+                <w:rFonts w:ascii="Times New Roman" w:eastAsia="Times New Roman" w:hAnsi="Times New Roman" w:cs="Times New Roman"/>
+                <w:spacing w:val="-1"/>
+              </w:rPr>
+              <w:t>5</w:t>
+            </w:r>
           </w:p>
         </w:tc>
       </w:tr>
@@ -1244,6 +1505,7 @@
                 <w:bCs/>
                 <w:spacing w:val="-1"/>
               </w:rPr>
+              <w:lastRenderedPageBreak/>
               <w:t>Summary</w:t>
             </w:r>
           </w:p>
@@ -1272,7 +1534,22 @@
                 <w:rFonts w:ascii="Times New Roman" w:eastAsia="Times New Roman" w:hAnsi="Times New Roman" w:cs="Times New Roman"/>
                 <w:spacing w:val="-1"/>
               </w:rPr>
-              <w:t xml:space="preserve"> </w:t>
+              <w:t>In last weeks, we completed the team agreement contract and finalized our project preferences.</w:t>
+            </w:r>
+          </w:p>
+          <w:p>
+            <w:pPr>
+              <w:rPr>
+                <w:rFonts w:ascii="Times New Roman" w:eastAsia="Times New Roman" w:hAnsi="Times New Roman" w:cs="Times New Roman"/>
+                <w:spacing w:val="-1"/>
+              </w:rPr>
+            </w:pPr>
+            <w:r>
+              <w:rPr>
+                <w:rFonts w:ascii="Times New Roman" w:eastAsia="Times New Roman" w:hAnsi="Times New Roman" w:cs="Times New Roman"/>
+                <w:spacing w:val="-1"/>
+              </w:rPr>
+              <w:t>Got assigned for e-Learning Lab 12.</w:t>
             </w:r>
           </w:p>
         </w:tc>
@@ -1300,7 +1577,6 @@
           <w:sz w:val="27"/>
           <w:szCs w:val="27"/>
         </w:rPr>
-        <w:lastRenderedPageBreak/>
         <w:t>Details</w:t>
       </w:r>
       <w:r>
@@ -1390,6 +1666,28 @@
               </w:rPr>
               <w:t xml:space="preserve"> </w:t>
             </w:r>
+            <w:r>
+              <w:rPr>
+                <w:rFonts w:ascii="Times New Roman" w:eastAsia="Times New Roman" w:hAnsi="Times New Roman" w:cs="Times New Roman"/>
+                <w:spacing w:val="-1"/>
+              </w:rPr>
+              <w:t>31</w:t>
+            </w:r>
+            <w:r>
+              <w:rPr>
+                <w:rFonts w:ascii="Times New Roman" w:eastAsia="Times New Roman" w:hAnsi="Times New Roman" w:cs="Times New Roman"/>
+                <w:spacing w:val="-1"/>
+                <w:vertAlign w:val="superscript"/>
+              </w:rPr>
+              <w:t>st</w:t>
+            </w:r>
+            <w:r>
+              <w:rPr>
+                <w:rFonts w:ascii="Times New Roman" w:eastAsia="Times New Roman" w:hAnsi="Times New Roman" w:cs="Times New Roman"/>
+                <w:spacing w:val="-1"/>
+              </w:rPr>
+              <w:t xml:space="preserve"> Jan, 2024</w:t>
+            </w:r>
           </w:p>
         </w:tc>
       </w:tr>
@@ -1430,6 +1728,28 @@
                 <w:spacing w:val="-1"/>
               </w:rPr>
             </w:pPr>
+            <w:r>
+              <w:rPr>
+                <w:rFonts w:ascii="Times New Roman" w:eastAsia="Times New Roman" w:hAnsi="Times New Roman" w:cs="Times New Roman"/>
+                <w:spacing w:val="-1"/>
+              </w:rPr>
+              <w:t>7</w:t>
+            </w:r>
+            <w:r>
+              <w:rPr>
+                <w:rFonts w:ascii="Times New Roman" w:eastAsia="Times New Roman" w:hAnsi="Times New Roman" w:cs="Times New Roman"/>
+                <w:spacing w:val="-1"/>
+                <w:vertAlign w:val="superscript"/>
+              </w:rPr>
+              <w:t>th</w:t>
+            </w:r>
+            <w:r>
+              <w:rPr>
+                <w:rFonts w:ascii="Times New Roman" w:eastAsia="Times New Roman" w:hAnsi="Times New Roman" w:cs="Times New Roman"/>
+                <w:spacing w:val="-1"/>
+              </w:rPr>
+              <w:t xml:space="preserve"> Feb, 2024</w:t>
+            </w:r>
           </w:p>
         </w:tc>
       </w:tr>
@@ -1484,6 +1804,13 @@
               </w:rPr>
               <w:t xml:space="preserve"> </w:t>
             </w:r>
+            <w:r>
+              <w:rPr>
+                <w:rFonts w:ascii="Times New Roman" w:eastAsia="Times New Roman" w:hAnsi="Times New Roman" w:cs="Times New Roman"/>
+                <w:spacing w:val="-1"/>
+              </w:rPr>
+              <w:t>Getting Started</w:t>
+            </w:r>
           </w:p>
         </w:tc>
       </w:tr>
@@ -1524,6 +1851,13 @@
                 <w:spacing w:val="-1"/>
               </w:rPr>
             </w:pPr>
+            <w:r>
+              <w:rPr>
+                <w:rFonts w:ascii="Times New Roman" w:eastAsia="Times New Roman" w:hAnsi="Times New Roman" w:cs="Times New Roman"/>
+                <w:spacing w:val="-1"/>
+              </w:rPr>
+              <w:t>16 hours/week</w:t>
+            </w:r>
           </w:p>
         </w:tc>
       </w:tr>
@@ -1564,6 +1898,13 @@
                 <w:spacing w:val="-1"/>
               </w:rPr>
             </w:pPr>
+            <w:r>
+              <w:rPr>
+                <w:rFonts w:ascii="Times New Roman" w:eastAsia="Times New Roman" w:hAnsi="Times New Roman" w:cs="Times New Roman"/>
+                <w:spacing w:val="-1"/>
+              </w:rPr>
+              <w:t>Don’t have any issues for now.</w:t>
+            </w:r>
           </w:p>
         </w:tc>
       </w:tr>
@@ -1609,67 +1950,207 @@
                 <w:rFonts w:ascii="Times New Roman" w:eastAsia="Times New Roman" w:hAnsi="Times New Roman" w:cs="Times New Roman"/>
                 <w:spacing w:val="-1"/>
               </w:rPr>
-              <w:t xml:space="preserve"> Member 1</w:t>
-            </w:r>
-          </w:p>
-          <w:p>
-            <w:pPr>
-              <w:rPr>
-                <w:rFonts w:ascii="Times New Roman" w:eastAsia="Times New Roman" w:hAnsi="Times New Roman" w:cs="Times New Roman"/>
-                <w:spacing w:val="-1"/>
-              </w:rPr>
-            </w:pPr>
-            <w:r>
-              <w:rPr>
-                <w:rFonts w:ascii="Times New Roman" w:eastAsia="Times New Roman" w:hAnsi="Times New Roman" w:cs="Times New Roman"/>
-                <w:spacing w:val="-1"/>
-              </w:rPr>
-              <w:t xml:space="preserve"> Member 2</w:t>
-            </w:r>
-          </w:p>
-          <w:p>
-            <w:pPr>
-              <w:rPr>
-                <w:rFonts w:ascii="Times New Roman" w:eastAsia="Times New Roman" w:hAnsi="Times New Roman" w:cs="Times New Roman"/>
-                <w:spacing w:val="-1"/>
-              </w:rPr>
-            </w:pPr>
-            <w:r>
-              <w:rPr>
-                <w:rFonts w:ascii="Times New Roman" w:eastAsia="Times New Roman" w:hAnsi="Times New Roman" w:cs="Times New Roman"/>
-                <w:spacing w:val="-1"/>
-              </w:rPr>
-              <w:t xml:space="preserve"> Member 3</w:t>
-            </w:r>
-          </w:p>
-          <w:p>
-            <w:pPr>
-              <w:rPr>
-                <w:rFonts w:ascii="Times New Roman" w:eastAsia="Times New Roman" w:hAnsi="Times New Roman" w:cs="Times New Roman"/>
-                <w:spacing w:val="-1"/>
-              </w:rPr>
-            </w:pPr>
-            <w:r>
-              <w:rPr>
-                <w:rFonts w:ascii="Times New Roman" w:eastAsia="Times New Roman" w:hAnsi="Times New Roman" w:cs="Times New Roman"/>
-                <w:spacing w:val="-1"/>
-              </w:rPr>
-              <w:t xml:space="preserve"> Member 4</w:t>
-            </w:r>
-          </w:p>
-          <w:p>
-            <w:pPr>
-              <w:rPr>
-                <w:rFonts w:ascii="Times New Roman" w:eastAsia="Times New Roman" w:hAnsi="Times New Roman" w:cs="Times New Roman"/>
-                <w:spacing w:val="-1"/>
-              </w:rPr>
-            </w:pPr>
-            <w:r>
-              <w:rPr>
-                <w:rFonts w:ascii="Times New Roman" w:eastAsia="Times New Roman" w:hAnsi="Times New Roman" w:cs="Times New Roman"/>
-                <w:spacing w:val="-1"/>
-              </w:rPr>
-              <w:t xml:space="preserve"> Member 5</w:t>
+              <w:t xml:space="preserve"> </w:t>
+            </w:r>
+            <w:proofErr w:type="spellStart"/>
+            <w:r>
+              <w:rPr>
+                <w:rFonts w:ascii="Times New Roman" w:eastAsia="Times New Roman" w:hAnsi="Times New Roman" w:cs="Times New Roman"/>
+                <w:spacing w:val="-1"/>
+              </w:rPr>
+              <w:t>Mrunal</w:t>
+            </w:r>
+            <w:proofErr w:type="spellEnd"/>
+            <w:r>
+              <w:rPr>
+                <w:rFonts w:ascii="Times New Roman" w:eastAsia="Times New Roman" w:hAnsi="Times New Roman" w:cs="Times New Roman"/>
+                <w:spacing w:val="-1"/>
+              </w:rPr>
+              <w:t xml:space="preserve"> </w:t>
+            </w:r>
+            <w:proofErr w:type="spellStart"/>
+            <w:r>
+              <w:rPr>
+                <w:rFonts w:ascii="Times New Roman" w:eastAsia="Times New Roman" w:hAnsi="Times New Roman" w:cs="Times New Roman"/>
+                <w:spacing w:val="-1"/>
+              </w:rPr>
+              <w:t>Mustapure</w:t>
+            </w:r>
+            <w:proofErr w:type="spellEnd"/>
+            <w:r>
+              <w:rPr>
+                <w:rFonts w:ascii="Times New Roman" w:eastAsia="Times New Roman" w:hAnsi="Times New Roman" w:cs="Times New Roman"/>
+                <w:spacing w:val="-1"/>
+              </w:rPr>
+              <w:t>: 4 hours/week</w:t>
+            </w:r>
+          </w:p>
+          <w:p>
+            <w:pPr>
+              <w:rPr>
+                <w:rFonts w:ascii="Times New Roman" w:eastAsia="Times New Roman" w:hAnsi="Times New Roman" w:cs="Times New Roman"/>
+                <w:spacing w:val="-1"/>
+              </w:rPr>
+            </w:pPr>
+            <w:r>
+              <w:rPr>
+                <w:rFonts w:ascii="Times New Roman" w:eastAsia="Times New Roman" w:hAnsi="Times New Roman" w:cs="Times New Roman"/>
+                <w:spacing w:val="-1"/>
+              </w:rPr>
+              <w:t xml:space="preserve"> </w:t>
+            </w:r>
+            <w:proofErr w:type="spellStart"/>
+            <w:r>
+              <w:rPr>
+                <w:rFonts w:ascii="Times New Roman" w:eastAsia="Times New Roman" w:hAnsi="Times New Roman" w:cs="Times New Roman"/>
+                <w:spacing w:val="-1"/>
+              </w:rPr>
+              <w:t>Arhaan</w:t>
+            </w:r>
+            <w:proofErr w:type="spellEnd"/>
+            <w:r>
+              <w:rPr>
+                <w:rFonts w:ascii="Times New Roman" w:eastAsia="Times New Roman" w:hAnsi="Times New Roman" w:cs="Times New Roman"/>
+                <w:spacing w:val="-1"/>
+              </w:rPr>
+              <w:t xml:space="preserve"> </w:t>
+            </w:r>
+            <w:proofErr w:type="spellStart"/>
+            <w:r>
+              <w:rPr>
+                <w:rFonts w:ascii="Times New Roman" w:eastAsia="Times New Roman" w:hAnsi="Times New Roman" w:cs="Times New Roman"/>
+                <w:spacing w:val="-1"/>
+              </w:rPr>
+              <w:t>Khaku</w:t>
+            </w:r>
+            <w:proofErr w:type="spellEnd"/>
+            <w:r>
+              <w:rPr>
+                <w:rFonts w:ascii="Times New Roman" w:eastAsia="Times New Roman" w:hAnsi="Times New Roman" w:cs="Times New Roman"/>
+                <w:spacing w:val="-1"/>
+              </w:rPr>
+              <w:t xml:space="preserve">: </w:t>
+            </w:r>
+            <w:r>
+              <w:rPr>
+                <w:rFonts w:ascii="Times New Roman" w:eastAsia="Times New Roman" w:hAnsi="Times New Roman" w:cs="Times New Roman"/>
+                <w:spacing w:val="-1"/>
+              </w:rPr>
+              <w:t>4 hours/week</w:t>
+            </w:r>
+          </w:p>
+          <w:p>
+            <w:pPr>
+              <w:rPr>
+                <w:rFonts w:ascii="Times New Roman" w:eastAsia="Times New Roman" w:hAnsi="Times New Roman" w:cs="Times New Roman"/>
+                <w:spacing w:val="-1"/>
+              </w:rPr>
+            </w:pPr>
+            <w:r>
+              <w:rPr>
+                <w:rFonts w:ascii="Times New Roman" w:eastAsia="Times New Roman" w:hAnsi="Times New Roman" w:cs="Times New Roman"/>
+                <w:spacing w:val="-1"/>
+              </w:rPr>
+              <w:t xml:space="preserve"> Apoorva </w:t>
+            </w:r>
+            <w:proofErr w:type="spellStart"/>
+            <w:r>
+              <w:rPr>
+                <w:rFonts w:ascii="Times New Roman" w:eastAsia="Times New Roman" w:hAnsi="Times New Roman" w:cs="Times New Roman"/>
+                <w:spacing w:val="-1"/>
+              </w:rPr>
+              <w:t>Devarakonda</w:t>
+            </w:r>
+            <w:proofErr w:type="spellEnd"/>
+            <w:r>
+              <w:rPr>
+                <w:rFonts w:ascii="Times New Roman" w:eastAsia="Times New Roman" w:hAnsi="Times New Roman" w:cs="Times New Roman"/>
+                <w:spacing w:val="-1"/>
+              </w:rPr>
+              <w:t xml:space="preserve">: </w:t>
+            </w:r>
+            <w:r>
+              <w:rPr>
+                <w:rFonts w:ascii="Times New Roman" w:eastAsia="Times New Roman" w:hAnsi="Times New Roman" w:cs="Times New Roman"/>
+                <w:spacing w:val="-1"/>
+              </w:rPr>
+              <w:t>4 hours/week</w:t>
+            </w:r>
+          </w:p>
+          <w:p>
+            <w:pPr>
+              <w:rPr>
+                <w:rFonts w:ascii="Times New Roman" w:eastAsia="Times New Roman" w:hAnsi="Times New Roman" w:cs="Times New Roman"/>
+                <w:spacing w:val="-1"/>
+              </w:rPr>
+            </w:pPr>
+            <w:r>
+              <w:rPr>
+                <w:rFonts w:ascii="Times New Roman" w:eastAsia="Times New Roman" w:hAnsi="Times New Roman" w:cs="Times New Roman"/>
+                <w:spacing w:val="-1"/>
+              </w:rPr>
+              <w:t xml:space="preserve"> </w:t>
+            </w:r>
+            <w:r>
+              <w:rPr>
+                <w:rFonts w:ascii="Times New Roman" w:eastAsia="Times New Roman" w:hAnsi="Times New Roman" w:cs="Times New Roman"/>
+                <w:spacing w:val="-1"/>
+              </w:rPr>
+              <w:t xml:space="preserve">Anand: </w:t>
+            </w:r>
+            <w:r>
+              <w:rPr>
+                <w:rFonts w:ascii="Times New Roman" w:eastAsia="Times New Roman" w:hAnsi="Times New Roman" w:cs="Times New Roman"/>
+                <w:spacing w:val="-1"/>
+              </w:rPr>
+              <w:t>4 hours/week</w:t>
+            </w:r>
+          </w:p>
+          <w:p>
+            <w:pPr>
+              <w:rPr>
+                <w:rFonts w:ascii="Times New Roman" w:eastAsia="Times New Roman" w:hAnsi="Times New Roman" w:cs="Times New Roman"/>
+                <w:spacing w:val="-1"/>
+              </w:rPr>
+            </w:pPr>
+            <w:r>
+              <w:rPr>
+                <w:rFonts w:ascii="Times New Roman" w:eastAsia="Times New Roman" w:hAnsi="Times New Roman" w:cs="Times New Roman"/>
+                <w:spacing w:val="-1"/>
+              </w:rPr>
+              <w:t xml:space="preserve"> </w:t>
+            </w:r>
+            <w:proofErr w:type="spellStart"/>
+            <w:r>
+              <w:rPr>
+                <w:rFonts w:ascii="Times New Roman" w:eastAsia="Times New Roman" w:hAnsi="Times New Roman" w:cs="Times New Roman"/>
+                <w:spacing w:val="-1"/>
+              </w:rPr>
+              <w:t>Danylo</w:t>
+            </w:r>
+            <w:proofErr w:type="spellEnd"/>
+            <w:r>
+              <w:rPr>
+                <w:rFonts w:ascii="Times New Roman" w:eastAsia="Times New Roman" w:hAnsi="Times New Roman" w:cs="Times New Roman"/>
+                <w:spacing w:val="-1"/>
+              </w:rPr>
+              <w:t xml:space="preserve"> </w:t>
+            </w:r>
+            <w:proofErr w:type="spellStart"/>
+            <w:r>
+              <w:rPr>
+                <w:rFonts w:ascii="Times New Roman" w:eastAsia="Times New Roman" w:hAnsi="Times New Roman" w:cs="Times New Roman"/>
+                <w:spacing w:val="-1"/>
+              </w:rPr>
+              <w:t>Chelyuk</w:t>
+            </w:r>
+            <w:proofErr w:type="spellEnd"/>
+            <w:r>
+              <w:rPr>
+                <w:rFonts w:ascii="Times New Roman" w:eastAsia="Times New Roman" w:hAnsi="Times New Roman" w:cs="Times New Roman"/>
+                <w:spacing w:val="-1"/>
+              </w:rPr>
+              <w:t>: unknown</w:t>
             </w:r>
           </w:p>
           <w:p>
@@ -1729,6 +2210,13 @@
                 <w:spacing w:val="-1"/>
               </w:rPr>
             </w:pPr>
+            <w:r>
+              <w:rPr>
+                <w:rFonts w:ascii="Times New Roman" w:eastAsia="Times New Roman" w:hAnsi="Times New Roman" w:cs="Times New Roman"/>
+                <w:spacing w:val="-1"/>
+              </w:rPr>
+              <w:t>None</w:t>
+            </w:r>
           </w:p>
         </w:tc>
       </w:tr>
@@ -1740,6 +2228,7 @@
           </w:tcPr>
           <w:p>
             <w:pPr>
+              <w:ind w:left="720" w:hanging="720"/>
               <w:rPr>
                 <w:rFonts w:ascii="Times New Roman" w:eastAsia="Times New Roman" w:hAnsi="Times New Roman" w:cs="Times New Roman"/>
                 <w:b/>
@@ -1779,6 +2268,13 @@
                 <w:spacing w:val="-1"/>
               </w:rPr>
             </w:pPr>
+            <w:r>
+              <w:rPr>
+                <w:rFonts w:ascii="Times New Roman" w:eastAsia="Times New Roman" w:hAnsi="Times New Roman" w:cs="Times New Roman"/>
+                <w:spacing w:val="-1"/>
+              </w:rPr>
+              <w:t>None</w:t>
+            </w:r>
           </w:p>
         </w:tc>
       </w:tr>
@@ -1853,7 +2349,7 @@
           <w:szCs w:val="34"/>
         </w:rPr>
         <w:drawing>
-          <wp:inline distT="0" distB="0" distL="0" distR="0">
+          <wp:inline distT="0" distB="0" distL="0" distR="0" wp14:anchorId="3DF8BB38" wp14:editId="0A332612">
             <wp:extent cx="178594" cy="178594"/>
             <wp:effectExtent l="0" t="0" r="0" b="0"/>
             <wp:docPr id="306956271" name="Picture 1" descr=":books:"/>
@@ -1935,18 +2431,29 @@
           <w:spacing w:val="-1"/>
         </w:rPr>
       </w:pPr>
-    </w:p>
-    <w:p>
-      <w:pPr>
-        <w:numPr>
-          <w:ilvl w:val="0"/>
-          <w:numId w:val="5"/>
-        </w:numPr>
+      <w:r>
         <w:rPr>
           <w:rFonts w:ascii="Times New Roman" w:eastAsia="Times New Roman" w:hAnsi="Times New Roman" w:cs="Times New Roman"/>
           <w:spacing w:val="-1"/>
         </w:rPr>
-      </w:pPr>
+        <w:t xml:space="preserve">Figma </w:t>
+      </w:r>
+      <w:proofErr w:type="spellStart"/>
+      <w:r>
+        <w:rPr>
+          <w:rFonts w:ascii="Times New Roman" w:eastAsia="Times New Roman" w:hAnsi="Times New Roman" w:cs="Times New Roman"/>
+          <w:spacing w:val="-1"/>
+        </w:rPr>
+        <w:t>FigJam</w:t>
+      </w:r>
+      <w:proofErr w:type="spellEnd"/>
+      <w:r>
+        <w:rPr>
+          <w:rFonts w:ascii="Times New Roman" w:eastAsia="Times New Roman" w:hAnsi="Times New Roman" w:cs="Times New Roman"/>
+          <w:spacing w:val="-1"/>
+        </w:rPr>
+        <w:t xml:space="preserve"> for use case modelling.</w:t>
+      </w:r>
     </w:p>
     <w:p>
       <w:pPr>
@@ -2680,6 +3187,119 @@
     </w:lvl>
   </w:abstractNum>
   <w:abstractNum w:abstractNumId="5" w15:restartNumberingAfterBreak="0">
+    <w:nsid w:val="240214A9"/>
+    <w:multiLevelType w:val="hybridMultilevel"/>
+    <w:tmpl w:val="A76C5A58"/>
+    <w:lvl w:ilvl="0" w:tplc="83E0AC9E">
+      <w:start w:val="16"/>
+      <w:numFmt w:val="bullet"/>
+      <w:lvlText w:val="-"/>
+      <w:lvlJc w:val="left"/>
+      <w:pPr>
+        <w:ind w:left="720" w:hanging="360"/>
+      </w:pPr>
+      <w:rPr>
+        <w:rFonts w:ascii="Times New Roman" w:eastAsia="Times New Roman" w:hAnsi="Times New Roman" w:cs="Times New Roman" w:hint="default"/>
+      </w:rPr>
+    </w:lvl>
+    <w:lvl w:ilvl="1" w:tplc="04090003" w:tentative="1">
+      <w:start w:val="1"/>
+      <w:numFmt w:val="bullet"/>
+      <w:lvlText w:val="o"/>
+      <w:lvlJc w:val="left"/>
+      <w:pPr>
+        <w:ind w:left="1440" w:hanging="360"/>
+      </w:pPr>
+      <w:rPr>
+        <w:rFonts w:ascii="Courier New" w:hAnsi="Courier New" w:cs="Courier New" w:hint="default"/>
+      </w:rPr>
+    </w:lvl>
+    <w:lvl w:ilvl="2" w:tplc="04090005" w:tentative="1">
+      <w:start w:val="1"/>
+      <w:numFmt w:val="bullet"/>
+      <w:lvlText w:val=""/>
+      <w:lvlJc w:val="left"/>
+      <w:pPr>
+        <w:ind w:left="2160" w:hanging="360"/>
+      </w:pPr>
+      <w:rPr>
+        <w:rFonts w:ascii="Wingdings" w:hAnsi="Wingdings" w:hint="default"/>
+      </w:rPr>
+    </w:lvl>
+    <w:lvl w:ilvl="3" w:tplc="04090001" w:tentative="1">
+      <w:start w:val="1"/>
+      <w:numFmt w:val="bullet"/>
+      <w:lvlText w:val=""/>
+      <w:lvlJc w:val="left"/>
+      <w:pPr>
+        <w:ind w:left="2880" w:hanging="360"/>
+      </w:pPr>
+      <w:rPr>
+        <w:rFonts w:ascii="Symbol" w:hAnsi="Symbol" w:hint="default"/>
+      </w:rPr>
+    </w:lvl>
+    <w:lvl w:ilvl="4" w:tplc="04090003" w:tentative="1">
+      <w:start w:val="1"/>
+      <w:numFmt w:val="bullet"/>
+      <w:lvlText w:val="o"/>
+      <w:lvlJc w:val="left"/>
+      <w:pPr>
+        <w:ind w:left="3600" w:hanging="360"/>
+      </w:pPr>
+      <w:rPr>
+        <w:rFonts w:ascii="Courier New" w:hAnsi="Courier New" w:cs="Courier New" w:hint="default"/>
+      </w:rPr>
+    </w:lvl>
+    <w:lvl w:ilvl="5" w:tplc="04090005" w:tentative="1">
+      <w:start w:val="1"/>
+      <w:numFmt w:val="bullet"/>
+      <w:lvlText w:val=""/>
+      <w:lvlJc w:val="left"/>
+      <w:pPr>
+        <w:ind w:left="4320" w:hanging="360"/>
+      </w:pPr>
+      <w:rPr>
+        <w:rFonts w:ascii="Wingdings" w:hAnsi="Wingdings" w:hint="default"/>
+      </w:rPr>
+    </w:lvl>
+    <w:lvl w:ilvl="6" w:tplc="04090001" w:tentative="1">
+      <w:start w:val="1"/>
+      <w:numFmt w:val="bullet"/>
+      <w:lvlText w:val=""/>
+      <w:lvlJc w:val="left"/>
+      <w:pPr>
+        <w:ind w:left="5040" w:hanging="360"/>
+      </w:pPr>
+      <w:rPr>
+        <w:rFonts w:ascii="Symbol" w:hAnsi="Symbol" w:hint="default"/>
+      </w:rPr>
+    </w:lvl>
+    <w:lvl w:ilvl="7" w:tplc="04090003" w:tentative="1">
+      <w:start w:val="1"/>
+      <w:numFmt w:val="bullet"/>
+      <w:lvlText w:val="o"/>
+      <w:lvlJc w:val="left"/>
+      <w:pPr>
+        <w:ind w:left="5760" w:hanging="360"/>
+      </w:pPr>
+      <w:rPr>
+        <w:rFonts w:ascii="Courier New" w:hAnsi="Courier New" w:cs="Courier New" w:hint="default"/>
+      </w:rPr>
+    </w:lvl>
+    <w:lvl w:ilvl="8" w:tplc="04090005" w:tentative="1">
+      <w:start w:val="1"/>
+      <w:numFmt w:val="bullet"/>
+      <w:lvlText w:val=""/>
+      <w:lvlJc w:val="left"/>
+      <w:pPr>
+        <w:ind w:left="6480" w:hanging="360"/>
+      </w:pPr>
+      <w:rPr>
+        <w:rFonts w:ascii="Wingdings" w:hAnsi="Wingdings" w:hint="default"/>
+      </w:rPr>
+    </w:lvl>
+  </w:abstractNum>
+  <w:abstractNum w:abstractNumId="6" w15:restartNumberingAfterBreak="0">
     <w:nsid w:val="640B5225"/>
     <w:multiLevelType w:val="multilevel"/>
     <w:tmpl w:val="57C47EC8"/>
@@ -2829,7 +3449,7 @@
     </w:lvl>
   </w:abstractNum>
   <w:num w:numId="1" w16cid:durableId="751703640">
-    <w:abstractNumId w:val="5"/>
+    <w:abstractNumId w:val="6"/>
   </w:num>
   <w:num w:numId="2" w16cid:durableId="21715846">
     <w:abstractNumId w:val="3"/>
@@ -2845,6 +3465,9 @@
   </w:num>
   <w:num w:numId="6" w16cid:durableId="1316450997">
     <w:abstractNumId w:val="1"/>
+  </w:num>
+  <w:num w:numId="7" w16cid:durableId="675687738">
+    <w:abstractNumId w:val="5"/>
   </w:num>
 </w:numbering>
 </file>
@@ -3547,6 +4170,17 @@
       <w:szCs w:val="56"/>
     </w:rPr>
   </w:style>
+  <w:style w:type="paragraph" w:styleId="ListParagraph">
+    <w:name w:val="List Paragraph"/>
+    <w:basedOn w:val="Normal"/>
+    <w:uiPriority w:val="34"/>
+    <w:qFormat/>
+    <w:rsid w:val="00D31DED"/>
+    <w:pPr>
+      <w:ind w:left="720"/>
+      <w:contextualSpacing/>
+    </w:pPr>
+  </w:style>
 </w:styles>
 </file>
 

</xml_diff>